<commit_message>
ServiceImpl, LoginForm Swing, Dashboard Swing WIP
</commit_message>
<xml_diff>
--- a/STUDI_KASUS_CARWASH.docx
+++ b/STUDI_KASUS_CARWASH.docx
@@ -1540,7 +1540,24 @@
           <w:szCs w:val="24"/>
           <w:lang w:val="sv-SE"/>
         </w:rPr>
-        <w:t>Data Pencucian meliputi : ID, Jenis Pencucian, Harga Pencucian</w:t>
+        <w:t xml:space="preserve">Data Pencucian meliputi : </w:t>
+      </w:r>
+      <w:commentRangeStart w:id="3"/>
+      <w:r>
+        <w:rPr>
+          <w:rFonts w:ascii="Times New Roman" w:hAnsi="Times New Roman" w:cs="Times New Roman"/>
+          <w:sz w:val="24"/>
+          <w:szCs w:val="24"/>
+          <w:lang w:val="sv-SE"/>
+        </w:rPr>
+        <w:t>ID, Jenis Pencucian, Harga Pencucian</w:t>
+      </w:r>
+      <w:commentRangeEnd w:id="3"/>
+      <w:r>
+        <w:rPr>
+          <w:rStyle w:val="CommentReference"/>
+        </w:rPr>
+        <w:commentReference w:id="3"/>
       </w:r>
     </w:p>
     <w:p>
@@ -1576,7 +1593,7 @@
           <w:szCs w:val="24"/>
           <w:lang w:val="sv-SE"/>
         </w:rPr>
-        <w:t>Data Transaksi Carwash</w:t>
+        <w:t>Data Additional</w:t>
       </w:r>
     </w:p>
     <w:p>
@@ -1601,114 +1618,24 @@
           <w:szCs w:val="24"/>
           <w:lang w:val="sv-SE"/>
         </w:rPr>
-        <w:t xml:space="preserve">Data Transaksi Carwash meliputi : </w:t>
-      </w:r>
-      <w:commentRangeStart w:id="3"/>
-      <w:r>
-        <w:rPr>
-          <w:rFonts w:ascii="Times New Roman" w:hAnsi="Times New Roman" w:cs="Times New Roman"/>
-          <w:sz w:val="24"/>
-          <w:szCs w:val="24"/>
-          <w:lang w:val="sv-SE"/>
-        </w:rPr>
-        <w:t>ID Transaksi,</w:t>
-      </w:r>
-      <w:r>
-        <w:rPr>
-          <w:rFonts w:ascii="Times New Roman" w:hAnsi="Times New Roman" w:cs="Times New Roman"/>
-          <w:sz w:val="24"/>
-          <w:szCs w:val="24"/>
-          <w:lang w:val="sv-SE"/>
-        </w:rPr>
-        <w:t>ID Pegawai, ID Member,</w:t>
-      </w:r>
-      <w:r>
-        <w:rPr>
-          <w:rFonts w:ascii="Times New Roman" w:hAnsi="Times New Roman" w:cs="Times New Roman"/>
-          <w:sz w:val="24"/>
-          <w:szCs w:val="24"/>
-          <w:lang w:val="sv-SE"/>
-        </w:rPr>
-        <w:t xml:space="preserve"> Nama Pel</w:t>
-      </w:r>
-      <w:r>
-        <w:rPr>
-          <w:rFonts w:ascii="Times New Roman" w:hAnsi="Times New Roman" w:cs="Times New Roman"/>
-          <w:sz w:val="24"/>
-          <w:szCs w:val="24"/>
-          <w:lang w:val="sv-SE"/>
-        </w:rPr>
-        <w:t>anggan, Alamat</w:t>
-      </w:r>
-      <w:r>
-        <w:rPr>
-          <w:rFonts w:ascii="Times New Roman" w:hAnsi="Times New Roman" w:cs="Times New Roman"/>
-          <w:sz w:val="24"/>
-          <w:szCs w:val="24"/>
-          <w:lang w:val="sv-SE"/>
-        </w:rPr>
-        <w:t xml:space="preserve"> Pelanggan</w:t>
-      </w:r>
-      <w:r>
-        <w:rPr>
-          <w:rFonts w:ascii="Times New Roman" w:hAnsi="Times New Roman" w:cs="Times New Roman"/>
-          <w:sz w:val="24"/>
-          <w:szCs w:val="24"/>
-          <w:lang w:val="sv-SE"/>
-        </w:rPr>
-        <w:t>, No HP, Tanggal Transaksi, Jenis Mobil,</w:t>
-      </w:r>
-      <w:r>
-        <w:rPr>
-          <w:rFonts w:ascii="Times New Roman" w:hAnsi="Times New Roman" w:cs="Times New Roman"/>
-          <w:sz w:val="24"/>
-          <w:szCs w:val="24"/>
-          <w:lang w:val="sv-SE"/>
-        </w:rPr>
-        <w:t xml:space="preserve"> Plat Nomor,</w:t>
-      </w:r>
-      <w:r>
-        <w:rPr>
-          <w:rFonts w:ascii="Times New Roman" w:hAnsi="Times New Roman" w:cs="Times New Roman"/>
-          <w:sz w:val="24"/>
-          <w:szCs w:val="24"/>
-          <w:lang w:val="sv-SE"/>
-        </w:rPr>
-        <w:t xml:space="preserve"> Jenis Pencucian</w:t>
-      </w:r>
-      <w:r>
-        <w:rPr>
-          <w:rFonts w:ascii="Times New Roman" w:hAnsi="Times New Roman" w:cs="Times New Roman"/>
-          <w:sz w:val="24"/>
-          <w:szCs w:val="24"/>
-          <w:lang w:val="sv-SE"/>
-        </w:rPr>
-        <w:t>,</w:t>
-      </w:r>
-      <w:r>
-        <w:rPr>
-          <w:rFonts w:ascii="Times New Roman" w:hAnsi="Times New Roman" w:cs="Times New Roman"/>
-          <w:sz w:val="24"/>
-          <w:szCs w:val="24"/>
-          <w:lang w:val="sv-SE"/>
-        </w:rPr>
-        <w:t xml:space="preserve"> Additional,</w:t>
-      </w:r>
-      <w:r>
-        <w:rPr>
-          <w:rFonts w:ascii="Times New Roman" w:hAnsi="Times New Roman" w:cs="Times New Roman"/>
-          <w:sz w:val="24"/>
-          <w:szCs w:val="24"/>
-          <w:lang w:val="sv-SE"/>
-        </w:rPr>
-        <w:t xml:space="preserve"> Total Harga</w:t>
-      </w:r>
-      <w:commentRangeEnd w:id="3"/>
+        <w:t xml:space="preserve">Data Additional meliputi : </w:t>
+      </w:r>
+      <w:commentRangeStart w:id="4"/>
+      <w:r>
+        <w:rPr>
+          <w:rFonts w:ascii="Times New Roman" w:hAnsi="Times New Roman" w:cs="Times New Roman"/>
+          <w:sz w:val="24"/>
+          <w:szCs w:val="24"/>
+          <w:lang w:val="sv-SE"/>
+        </w:rPr>
+        <w:t>ID, Nama Additional, Harga Additional</w:t>
+      </w:r>
+      <w:commentRangeEnd w:id="4"/>
       <w:r>
         <w:rPr>
           <w:rStyle w:val="CommentReference"/>
         </w:rPr>
-        <w:commentReference w:id="3"/>
+        <w:commentReference w:id="4"/>
       </w:r>
     </w:p>
     <w:p>
@@ -1733,6 +1660,174 @@
           <w:szCs w:val="24"/>
           <w:lang w:val="sv-SE"/>
         </w:rPr>
+        <w:t xml:space="preserve">Admin dapat menambahkan, menampilkan, edit, dan hapus </w:t>
+      </w:r>
+      <w:r>
+        <w:rPr>
+          <w:rFonts w:ascii="Times New Roman" w:hAnsi="Times New Roman" w:cs="Times New Roman"/>
+          <w:b/>
+          <w:bCs/>
+          <w:sz w:val="24"/>
+          <w:szCs w:val="24"/>
+          <w:lang w:val="sv-SE"/>
+        </w:rPr>
+        <w:t>Data Transaksi Carwash</w:t>
+      </w:r>
+    </w:p>
+    <w:p>
+      <w:pPr>
+        <w:pStyle w:val="ListParagraph"/>
+        <w:numPr>
+          <w:ilvl w:val="0"/>
+          <w:numId w:val="1"/>
+        </w:numPr>
+        <w:jc w:val="both"/>
+        <w:rPr>
+          <w:rFonts w:ascii="Times New Roman" w:hAnsi="Times New Roman" w:cs="Times New Roman"/>
+          <w:sz w:val="24"/>
+          <w:szCs w:val="24"/>
+          <w:lang w:val="sv-SE"/>
+        </w:rPr>
+      </w:pPr>
+      <w:r>
+        <w:rPr>
+          <w:rFonts w:ascii="Times New Roman" w:hAnsi="Times New Roman" w:cs="Times New Roman"/>
+          <w:sz w:val="24"/>
+          <w:szCs w:val="24"/>
+          <w:lang w:val="sv-SE"/>
+        </w:rPr>
+        <w:t xml:space="preserve">Data Transaksi Carwash meliputi : </w:t>
+      </w:r>
+      <w:commentRangeStart w:id="5"/>
+      <w:r>
+        <w:rPr>
+          <w:rFonts w:ascii="Times New Roman" w:hAnsi="Times New Roman" w:cs="Times New Roman"/>
+          <w:sz w:val="24"/>
+          <w:szCs w:val="24"/>
+          <w:lang w:val="sv-SE"/>
+        </w:rPr>
+        <w:t>ID Transaksi,</w:t>
+      </w:r>
+      <w:r>
+        <w:rPr>
+          <w:rFonts w:ascii="Times New Roman" w:hAnsi="Times New Roman" w:cs="Times New Roman"/>
+          <w:sz w:val="24"/>
+          <w:szCs w:val="24"/>
+          <w:lang w:val="sv-SE"/>
+        </w:rPr>
+        <w:t>ID Pegawai, ID Member,</w:t>
+      </w:r>
+      <w:r>
+        <w:rPr>
+          <w:rFonts w:ascii="Times New Roman" w:hAnsi="Times New Roman" w:cs="Times New Roman"/>
+          <w:sz w:val="24"/>
+          <w:szCs w:val="24"/>
+          <w:lang w:val="sv-SE"/>
+        </w:rPr>
+        <w:t xml:space="preserve"> Nama Pel</w:t>
+      </w:r>
+      <w:r>
+        <w:rPr>
+          <w:rFonts w:ascii="Times New Roman" w:hAnsi="Times New Roman" w:cs="Times New Roman"/>
+          <w:sz w:val="24"/>
+          <w:szCs w:val="24"/>
+          <w:lang w:val="sv-SE"/>
+        </w:rPr>
+        <w:t>anggan, Alamat</w:t>
+      </w:r>
+      <w:r>
+        <w:rPr>
+          <w:rFonts w:ascii="Times New Roman" w:hAnsi="Times New Roman" w:cs="Times New Roman"/>
+          <w:sz w:val="24"/>
+          <w:szCs w:val="24"/>
+          <w:lang w:val="sv-SE"/>
+        </w:rPr>
+        <w:t xml:space="preserve"> Pelanggan</w:t>
+      </w:r>
+      <w:r>
+        <w:rPr>
+          <w:rFonts w:ascii="Times New Roman" w:hAnsi="Times New Roman" w:cs="Times New Roman"/>
+          <w:sz w:val="24"/>
+          <w:szCs w:val="24"/>
+          <w:lang w:val="sv-SE"/>
+        </w:rPr>
+        <w:t>, No HP, Tanggal Transaksi, Jenis Mobil,</w:t>
+      </w:r>
+      <w:r>
+        <w:rPr>
+          <w:rFonts w:ascii="Times New Roman" w:hAnsi="Times New Roman" w:cs="Times New Roman"/>
+          <w:sz w:val="24"/>
+          <w:szCs w:val="24"/>
+          <w:lang w:val="sv-SE"/>
+        </w:rPr>
+        <w:t xml:space="preserve"> Plat Nomor,</w:t>
+      </w:r>
+      <w:r>
+        <w:rPr>
+          <w:rFonts w:ascii="Times New Roman" w:hAnsi="Times New Roman" w:cs="Times New Roman"/>
+          <w:sz w:val="24"/>
+          <w:szCs w:val="24"/>
+          <w:lang w:val="sv-SE"/>
+        </w:rPr>
+        <w:t xml:space="preserve"> Jenis Pencucian</w:t>
+      </w:r>
+      <w:r>
+        <w:rPr>
+          <w:rFonts w:ascii="Times New Roman" w:hAnsi="Times New Roman" w:cs="Times New Roman"/>
+          <w:sz w:val="24"/>
+          <w:szCs w:val="24"/>
+          <w:lang w:val="sv-SE"/>
+        </w:rPr>
+        <w:t>,</w:t>
+      </w:r>
+      <w:r>
+        <w:rPr>
+          <w:rFonts w:ascii="Times New Roman" w:hAnsi="Times New Roman" w:cs="Times New Roman"/>
+          <w:sz w:val="24"/>
+          <w:szCs w:val="24"/>
+          <w:lang w:val="sv-SE"/>
+        </w:rPr>
+        <w:t xml:space="preserve"> Additional,</w:t>
+      </w:r>
+      <w:r>
+        <w:rPr>
+          <w:rFonts w:ascii="Times New Roman" w:hAnsi="Times New Roman" w:cs="Times New Roman"/>
+          <w:sz w:val="24"/>
+          <w:szCs w:val="24"/>
+          <w:lang w:val="sv-SE"/>
+        </w:rPr>
+        <w:t xml:space="preserve"> Total Harga</w:t>
+      </w:r>
+      <w:commentRangeEnd w:id="5"/>
+      <w:r>
+        <w:rPr>
+          <w:rStyle w:val="CommentReference"/>
+        </w:rPr>
+        <w:commentReference w:id="5"/>
+      </w:r>
+    </w:p>
+    <w:p>
+      <w:pPr>
+        <w:pStyle w:val="ListParagraph"/>
+        <w:numPr>
+          <w:ilvl w:val="0"/>
+          <w:numId w:val="1"/>
+        </w:numPr>
+        <w:jc w:val="both"/>
+        <w:rPr>
+          <w:rFonts w:ascii="Times New Roman" w:hAnsi="Times New Roman" w:cs="Times New Roman"/>
+          <w:sz w:val="24"/>
+          <w:szCs w:val="24"/>
+          <w:lang w:val="sv-SE"/>
+        </w:rPr>
+      </w:pPr>
+      <w:r>
+        <w:rPr>
+          <w:rFonts w:ascii="Times New Roman" w:hAnsi="Times New Roman" w:cs="Times New Roman"/>
+          <w:sz w:val="24"/>
+          <w:szCs w:val="24"/>
+          <w:lang w:val="sv-SE"/>
+        </w:rPr>
         <w:t>Admin dapat mencari Data Pegawai, Data Member, dan Data Transaksi Carwash dengan kata kunci tertentu</w:t>
       </w:r>
     </w:p>
@@ -1756,8 +1851,8 @@
           <w:lang w:val="sv-SE"/>
         </w:rPr>
       </w:pPr>
-      <w:bookmarkStart w:id="4" w:name="_GoBack"/>
-      <w:bookmarkEnd w:id="4"/>
+      <w:bookmarkStart w:id="6" w:name="_GoBack"/>
+      <w:bookmarkEnd w:id="6"/>
     </w:p>
     <w:sectPr>
       <w:pgSz w:w="12240" w:h="15840"/>
@@ -2064,7 +2159,7 @@
       </w:r>
     </w:p>
   </w:comment>
-  <w:comment w:id="3" w:author="windi laudi" w:date="2022-12-13T00:11:00Z" w:initials="wl">
+  <w:comment w:id="3" w:author="Dicky Saputra" w:date="2022-12-26T23:18:00Z" w:initials="DS">
     <w:p>
       <w:pPr>
         <w:pStyle w:val="CommentText"/>
@@ -2081,6 +2176,138 @@
       </w:r>
       <w:proofErr w:type="gramStart"/>
       <w:r>
+        <w:t>Pencucian</w:t>
+      </w:r>
+      <w:proofErr w:type="spellEnd"/>
+      <w:r>
+        <w:t xml:space="preserve"> :</w:t>
+      </w:r>
+      <w:proofErr w:type="gramEnd"/>
+      <w:r>
+        <w:t xml:space="preserve"> Int</w:t>
+      </w:r>
+    </w:p>
+    <w:p>
+      <w:pPr>
+        <w:pStyle w:val="CommentText"/>
+      </w:pPr>
+      <w:proofErr w:type="spellStart"/>
+      <w:r>
+        <w:t>Jenis_</w:t>
+      </w:r>
+      <w:proofErr w:type="gramStart"/>
+      <w:r>
+        <w:t>Pencucian</w:t>
+      </w:r>
+      <w:proofErr w:type="spellEnd"/>
+      <w:r>
+        <w:t xml:space="preserve"> :</w:t>
+      </w:r>
+      <w:proofErr w:type="gramEnd"/>
+      <w:r>
+        <w:t xml:space="preserve"> String</w:t>
+      </w:r>
+    </w:p>
+    <w:p>
+      <w:pPr>
+        <w:pStyle w:val="CommentText"/>
+      </w:pPr>
+      <w:proofErr w:type="gramStart"/>
+      <w:r>
+        <w:t>Harga :</w:t>
+      </w:r>
+      <w:proofErr w:type="gramEnd"/>
+      <w:r>
+        <w:t xml:space="preserve"> </w:t>
+      </w:r>
+      <w:r>
+        <w:t>Int</w:t>
+      </w:r>
+    </w:p>
+  </w:comment>
+  <w:comment w:id="4" w:author="Dicky Saputra" w:date="2022-12-26T23:19:00Z" w:initials="DS">
+    <w:p>
+      <w:pPr>
+        <w:pStyle w:val="CommentText"/>
+      </w:pPr>
+      <w:r>
+        <w:rPr>
+          <w:rStyle w:val="CommentReference"/>
+        </w:rPr>
+        <w:annotationRef/>
+      </w:r>
+      <w:proofErr w:type="spellStart"/>
+      <w:r>
+        <w:t>ID_</w:t>
+      </w:r>
+      <w:proofErr w:type="gramStart"/>
+      <w:r>
+        <w:t>Additional</w:t>
+      </w:r>
+      <w:proofErr w:type="spellEnd"/>
+      <w:r>
+        <w:t xml:space="preserve"> :</w:t>
+      </w:r>
+      <w:proofErr w:type="gramEnd"/>
+      <w:r>
+        <w:t xml:space="preserve"> Int</w:t>
+      </w:r>
+    </w:p>
+    <w:p>
+      <w:pPr>
+        <w:pStyle w:val="CommentText"/>
+      </w:pPr>
+      <w:proofErr w:type="spellStart"/>
+      <w:r>
+        <w:t>Nama_</w:t>
+      </w:r>
+      <w:proofErr w:type="gramStart"/>
+      <w:r>
+        <w:t>Additional</w:t>
+      </w:r>
+      <w:proofErr w:type="spellEnd"/>
+      <w:r>
+        <w:t xml:space="preserve"> :</w:t>
+      </w:r>
+      <w:proofErr w:type="gramEnd"/>
+      <w:r>
+        <w:t xml:space="preserve"> String</w:t>
+      </w:r>
+    </w:p>
+    <w:p>
+      <w:pPr>
+        <w:pStyle w:val="CommentText"/>
+      </w:pPr>
+      <w:proofErr w:type="gramStart"/>
+      <w:r>
+        <w:t>Harga :</w:t>
+      </w:r>
+      <w:proofErr w:type="gramEnd"/>
+      <w:r>
+        <w:t xml:space="preserve"> </w:t>
+      </w:r>
+      <w:r>
+        <w:t>Int</w:t>
+      </w:r>
+    </w:p>
+  </w:comment>
+  <w:comment w:id="5" w:author="windi laudi" w:date="2022-12-13T00:11:00Z" w:initials="wl">
+    <w:p>
+      <w:pPr>
+        <w:pStyle w:val="CommentText"/>
+      </w:pPr>
+      <w:r>
+        <w:rPr>
+          <w:rStyle w:val="CommentReference"/>
+        </w:rPr>
+        <w:annotationRef/>
+      </w:r>
+      <w:proofErr w:type="spellStart"/>
+      <w:r>
+        <w:t>ID_</w:t>
+      </w:r>
+      <w:proofErr w:type="gramStart"/>
+      <w:r>
         <w:t>Transaksi</w:t>
       </w:r>
       <w:proofErr w:type="spellEnd"/>
@@ -2312,7 +2539,10 @@
       </w:r>
       <w:proofErr w:type="gramEnd"/>
       <w:r>
-        <w:t xml:space="preserve"> Int</w:t>
+        <w:t xml:space="preserve"> </w:t>
+      </w:r>
+      <w:r>
+        <w:t>Int</w:t>
       </w:r>
     </w:p>
   </w:comment>
@@ -2324,6 +2554,8 @@
   <w15:commentEx w15:paraId="2AA0E9AA" w15:done="0"/>
   <w15:commentEx w15:paraId="50C24A7D" w15:done="0"/>
   <w15:commentEx w15:paraId="0E2288F3" w15:done="0"/>
+  <w15:commentEx w15:paraId="49552028" w15:done="0"/>
+  <w15:commentEx w15:paraId="170C7C92" w15:done="0"/>
   <w15:commentEx w15:paraId="6626B70C" w15:done="0"/>
 </w15:commentsEx>
 </file>
@@ -2342,6 +2574,8 @@
   <w16cid:commentId w16cid:paraId="2AA0E9AA" w16cid:durableId="27424052"/>
   <w16cid:commentId w16cid:paraId="50C24A7D" w16cid:durableId="2742407A"/>
   <w16cid:commentId w16cid:paraId="0E2288F3" w16cid:durableId="2742416B"/>
+  <w16cid:commentId w16cid:paraId="49552028" w16cid:durableId="2754AA53"/>
+  <w16cid:commentId w16cid:paraId="170C7C92" w16cid:durableId="2754AA8C"/>
   <w16cid:commentId w16cid:paraId="6626B70C" w16cid:durableId="274241C5"/>
 </w16cid:commentsIds>
 </file>
@@ -2471,6 +2705,9 @@
 <w15:people xmlns:wpc="http://schemas.microsoft.com/office/word/2010/wordprocessingCanvas" xmlns:cx="http://schemas.microsoft.com/office/drawing/2014/chartex" xmlns:cx1="http://schemas.microsoft.com/office/drawing/2015/9/8/chartex" xmlns:cx2="http://schemas.microsoft.com/office/drawing/2015/10/21/chartex" xmlns:cx3="http://schemas.microsoft.com/office/drawing/2016/5/9/chartex" xmlns:cx4="http://schemas.microsoft.com/office/drawing/2016/5/10/chartex" xmlns:cx5="http://schemas.microsoft.com/office/drawing/2016/5/11/chartex" xmlns:cx6="http://schemas.microsoft.com/office/drawing/2016/5/12/chartex" xmlns:cx7="http://schemas.microsoft.com/office/drawing/2016/5/13/chartex" xmlns:cx8="http://schemas.microsoft.com/office/drawing/2016/5/14/chartex" xmlns:mc="http://schemas.openxmlformats.org/markup-compatibility/2006" xmlns:aink="http://schemas.microsoft.com/office/drawing/2016/ink" xmlns:am3d="http://schemas.microsoft.com/office/drawing/2017/model3d" xmlns:o="urn:schemas-microsoft-com:office:office" xmlns:r="http://schemas.openxmlformats.org/officeDocument/2006/relationships" xmlns:m="http://schemas.openxmlformats.org/officeDocument/2006/math" xmlns:v="urn:schemas-microsoft-com:vml" xmlns:wp14="http://schemas.microsoft.com/office/word/2010/wordprocessingDrawing" xmlns:wp="http://schemas.openxmlformats.org/drawingml/2006/wordprocessingDrawing" xmlns:w10="urn:schemas-microsoft-com:office:word" xmlns:w="http://schemas.openxmlformats.org/wordprocessingml/2006/main" xmlns:w14="http://schemas.microsoft.com/office/word/2010/wordml" xmlns:w15="http://schemas.microsoft.com/office/word/2012/wordml" xmlns:w16cid="http://schemas.microsoft.com/office/word/2016/wordml/cid" xmlns:w16se="http://schemas.microsoft.com/office/word/2015/wordml/symex" xmlns:wpg="http://schemas.microsoft.com/office/word/2010/wordprocessingGroup" xmlns:wpi="http://schemas.microsoft.com/office/word/2010/wordprocessingInk" xmlns:wne="http://schemas.microsoft.com/office/word/2006/wordml" xmlns:wps="http://schemas.microsoft.com/office/word/2010/wordprocessingShape" mc:Ignorable="w14 w15 w16se w16cid wp14">
   <w15:person w15:author="windi laudi">
     <w15:presenceInfo w15:providerId="Windows Live" w15:userId="38be1a333766feb0"/>
+  </w15:person>
+  <w15:person w15:author="Dicky Saputra">
+    <w15:presenceInfo w15:providerId="Windows Live" w15:userId="b8186da4faf278af"/>
   </w15:person>
 </w15:people>
 </file>

</xml_diff>